<commit_message>
more data added, twitter data adding
</commit_message>
<xml_diff>
--- a/CIS 7029 Social Media Analytics for Business.docx
+++ b/CIS 7029 Social Media Analytics for Business.docx
@@ -2750,7 +2750,6 @@
         </w:rPr>
         <w:t xml:space="preserve">Identify your goals for </w:t>
       </w:r>
-      <w:proofErr w:type="gramStart"/>
       <w:r>
         <w:rPr>
           <w:rFonts w:ascii="Times New Roman" w:eastAsia="Times New Roman" w:hAnsi="Times New Roman" w:cs="Times New Roman"/>
@@ -2758,9 +2757,8 @@
           <w:sz w:val="24"/>
           <w:szCs w:val="24"/>
         </w:rPr>
-        <w:t>Social</w:t>
-      </w:r>
-      <w:proofErr w:type="gramEnd"/>
+        <w:t>social</w:t>
+      </w:r>
       <w:r>
         <w:rPr>
           <w:rFonts w:ascii="Times New Roman" w:eastAsia="Times New Roman" w:hAnsi="Times New Roman" w:cs="Times New Roman"/>
@@ -10109,12 +10107,7 @@
 </file>
 
 <file path=customXml/item1.xml><?xml version="1.0" encoding="utf-8"?>
-<?mso-contentType ?>
-<FormTemplates xmlns="http://schemas.microsoft.com/sharepoint/v3/contenttype/forms">
-  <Display>DocumentLibraryForm</Display>
-  <Edit>DocumentLibraryForm</Edit>
-  <New>DocumentLibraryForm</New>
-</FormTemplates>
+<b:Sources xmlns:b="http://schemas.openxmlformats.org/officeDocument/2006/bibliography" xmlns="http://schemas.openxmlformats.org/officeDocument/2006/bibliography" SelectedStyle="\APASixthEditionOfficeOnline.xsl" StyleName="APA" Version="6"/>
 </file>
 
 <file path=customXml/item2.xml><?xml version="1.0" encoding="utf-8"?>
@@ -10258,7 +10251,12 @@
 </file>
 
 <file path=customXml/item3.xml><?xml version="1.0" encoding="utf-8"?>
-<b:Sources xmlns:b="http://schemas.openxmlformats.org/officeDocument/2006/bibliography" xmlns="http://schemas.openxmlformats.org/officeDocument/2006/bibliography" SelectedStyle="\APASixthEditionOfficeOnline.xsl" StyleName="APA" Version="6"/>
+<?mso-contentType ?>
+<FormTemplates xmlns="http://schemas.microsoft.com/sharepoint/v3/contenttype/forms">
+  <Display>DocumentLibraryForm</Display>
+  <Edit>DocumentLibraryForm</Edit>
+  <New>DocumentLibraryForm</New>
+</FormTemplates>
 </file>
 
 <file path=customXml/item4.xml><?xml version="1.0" encoding="utf-8"?>
@@ -10268,9 +10266,9 @@
 </file>
 
 <file path=customXml/itemProps1.xml><?xml version="1.0" encoding="utf-8"?>
-<ds:datastoreItem xmlns:ds="http://schemas.openxmlformats.org/officeDocument/2006/customXml" ds:itemID="{6B2CDE55-EF49-4378-821F-A2682254B248}">
+<ds:datastoreItem xmlns:ds="http://schemas.openxmlformats.org/officeDocument/2006/customXml" ds:itemID="{642F2495-C8B5-4C1F-B612-E7985BC68D0B}">
   <ds:schemaRefs>
-    <ds:schemaRef ds:uri="http://schemas.microsoft.com/sharepoint/v3/contenttype/forms"/>
+    <ds:schemaRef ds:uri="http://schemas.openxmlformats.org/officeDocument/2006/bibliography"/>
   </ds:schemaRefs>
 </ds:datastoreItem>
 </file>
@@ -10294,9 +10292,9 @@
 </file>
 
 <file path=customXml/itemProps3.xml><?xml version="1.0" encoding="utf-8"?>
-<ds:datastoreItem xmlns:ds="http://schemas.openxmlformats.org/officeDocument/2006/customXml" ds:itemID="{642F2495-C8B5-4C1F-B612-E7985BC68D0B}">
+<ds:datastoreItem xmlns:ds="http://schemas.openxmlformats.org/officeDocument/2006/customXml" ds:itemID="{6B2CDE55-EF49-4378-821F-A2682254B248}">
   <ds:schemaRefs>
-    <ds:schemaRef ds:uri="http://schemas.openxmlformats.org/officeDocument/2006/bibliography"/>
+    <ds:schemaRef ds:uri="http://schemas.microsoft.com/sharepoint/v3/contenttype/forms"/>
   </ds:schemaRefs>
 </ds:datastoreItem>
 </file>

</xml_diff>